<commit_message>
- revised SWYL-draft (v3.0) - revised user stories - revised personas - revised features - updated SRS
</commit_message>
<xml_diff>
--- a/SWYL-draft-ideas/docx/SWYL-draft-v1.2.docx
+++ b/SWYL-draft-ideas/docx/SWYL-draft-v1.2.docx
@@ -185,7 +185,6 @@
         </w:rPr>
         <w:t xml:space="preserve">+ </w:t>
       </w:r>
-      <w:proofErr w:type="gramStart"/>
       <w:r>
         <w:rPr>
           <w:strike/>
@@ -195,7 +194,6 @@
         </w:rPr>
         <w:t>users</w:t>
       </w:r>
-      <w:proofErr w:type="gramEnd"/>
       <w:r>
         <w:rPr>
           <w:color w:val="FF0000"/>
@@ -1682,23 +1680,7 @@
           <w:sz w:val="28"/>
           <w:szCs w:val="28"/>
         </w:rPr>
-        <w:t xml:space="preserve"> </w:t>
-      </w:r>
-      <w:proofErr w:type="gramStart"/>
-      <w:r>
-        <w:rPr>
-          <w:sz w:val="28"/>
-          <w:szCs w:val="28"/>
-        </w:rPr>
-        <w:t>With that being said, he</w:t>
-      </w:r>
-      <w:proofErr w:type="gramEnd"/>
-      <w:r>
-        <w:rPr>
-          <w:sz w:val="28"/>
-          <w:szCs w:val="28"/>
-        </w:rPr>
-        <w:t xml:space="preserve"> wants a platform that don’t require much. Just post and earn.  </w:t>
+        <w:t xml:space="preserve"> With that being said, he wants a platform that don’t require much. Just post and earn.  </w:t>
       </w:r>
     </w:p>
     <w:p>
@@ -3301,22 +3283,6 @@
     </w:p>
     <w:p>
       <w:pPr>
-        <w:rPr>
-          <w:sz w:val="28"/>
-          <w:szCs w:val="28"/>
-        </w:rPr>
-      </w:pPr>
-    </w:p>
-    <w:p>
-      <w:pPr>
-        <w:rPr>
-          <w:sz w:val="28"/>
-          <w:szCs w:val="28"/>
-        </w:rPr>
-      </w:pPr>
-    </w:p>
-    <w:p>
-      <w:pPr>
         <w:pStyle w:val="ListParagraph"/>
         <w:numPr>
           <w:ilvl w:val="0"/>
@@ -3471,38 +3437,16 @@
           <w:numId w:val="16"/>
         </w:numPr>
         <w:rPr>
-          <w:b/>
-          <w:bCs/>
-          <w:sz w:val="28"/>
-          <w:szCs w:val="28"/>
-        </w:rPr>
-      </w:pPr>
-      <w:r>
-        <w:rPr>
-          <w:b/>
-          <w:bCs/>
-          <w:sz w:val="28"/>
-          <w:szCs w:val="28"/>
-        </w:rPr>
-        <w:t xml:space="preserve">A feature to let </w:t>
-      </w:r>
-      <w:r>
-        <w:rPr>
-          <w:b/>
-          <w:bCs/>
-          <w:sz w:val="28"/>
-          <w:szCs w:val="28"/>
-        </w:rPr>
-        <w:t xml:space="preserve">creators </w:t>
-      </w:r>
-      <w:r>
-        <w:rPr>
-          <w:b/>
-          <w:bCs/>
-          <w:sz w:val="28"/>
-          <w:szCs w:val="28"/>
-        </w:rPr>
-        <w:t>mint only 1 NFT or multiple NFTs</w:t>
+          <w:sz w:val="28"/>
+          <w:szCs w:val="28"/>
+        </w:rPr>
+      </w:pPr>
+      <w:r>
+        <w:rPr>
+          <w:sz w:val="28"/>
+          <w:szCs w:val="28"/>
+        </w:rPr>
+        <w:t>A feature to let creators mint only 1 NFT or multiple NFTs</w:t>
       </w:r>
     </w:p>
     <w:p>
@@ -3513,16 +3457,12 @@
           <w:numId w:val="16"/>
         </w:numPr>
         <w:rPr>
-          <w:b/>
-          <w:bCs/>
-          <w:sz w:val="28"/>
-          <w:szCs w:val="28"/>
-        </w:rPr>
-      </w:pPr>
-      <w:r>
-        <w:rPr>
-          <w:b/>
-          <w:bCs/>
+          <w:sz w:val="28"/>
+          <w:szCs w:val="28"/>
+        </w:rPr>
+      </w:pPr>
+      <w:r>
+        <w:rPr>
           <w:sz w:val="28"/>
           <w:szCs w:val="28"/>
         </w:rPr>
@@ -3530,8 +3470,6 @@
       </w:r>
       <w:r>
         <w:rPr>
-          <w:b/>
-          <w:bCs/>
           <w:sz w:val="28"/>
           <w:szCs w:val="28"/>
         </w:rPr>
@@ -3539,8 +3477,6 @@
       </w:r>
       <w:r>
         <w:rPr>
-          <w:b/>
-          <w:bCs/>
           <w:sz w:val="28"/>
           <w:szCs w:val="28"/>
         </w:rPr>
@@ -3555,16 +3491,12 @@
           <w:numId w:val="16"/>
         </w:numPr>
         <w:rPr>
-          <w:b/>
-          <w:bCs/>
-          <w:sz w:val="28"/>
-          <w:szCs w:val="28"/>
-        </w:rPr>
-      </w:pPr>
-      <w:r>
-        <w:rPr>
-          <w:b/>
-          <w:bCs/>
+          <w:sz w:val="28"/>
+          <w:szCs w:val="28"/>
+        </w:rPr>
+      </w:pPr>
+      <w:r>
+        <w:rPr>
           <w:sz w:val="28"/>
           <w:szCs w:val="28"/>
         </w:rPr>
@@ -3572,8 +3504,6 @@
       </w:r>
       <w:r>
         <w:rPr>
-          <w:b/>
-          <w:bCs/>
           <w:sz w:val="28"/>
           <w:szCs w:val="28"/>
         </w:rPr>
@@ -3581,8 +3511,6 @@
       </w:r>
       <w:r>
         <w:rPr>
-          <w:b/>
-          <w:bCs/>
           <w:sz w:val="28"/>
           <w:szCs w:val="28"/>
         </w:rPr>
@@ -3590,8 +3518,6 @@
       </w:r>
       <w:r>
         <w:rPr>
-          <w:b/>
-          <w:bCs/>
           <w:sz w:val="28"/>
           <w:szCs w:val="28"/>
         </w:rPr>
@@ -3599,8 +3525,6 @@
       </w:r>
       <w:r>
         <w:rPr>
-          <w:b/>
-          <w:bCs/>
           <w:sz w:val="28"/>
           <w:szCs w:val="28"/>
         </w:rPr>
@@ -3980,27 +3904,27 @@
           <w:sz w:val="28"/>
           <w:szCs w:val="28"/>
         </w:rPr>
+        <w:t>Buyer features</w:t>
+      </w:r>
+    </w:p>
+    <w:p>
+      <w:pPr>
+        <w:pStyle w:val="ListParagraph"/>
+        <w:numPr>
+          <w:ilvl w:val="0"/>
+          <w:numId w:val="18"/>
+        </w:numPr>
+        <w:rPr>
+          <w:sz w:val="28"/>
+          <w:szCs w:val="28"/>
+        </w:rPr>
+      </w:pPr>
+      <w:r>
+        <w:rPr>
+          <w:sz w:val="28"/>
+          <w:szCs w:val="28"/>
+        </w:rPr>
         <w:lastRenderedPageBreak/>
-        <w:t>Buyer features</w:t>
-      </w:r>
-    </w:p>
-    <w:p>
-      <w:pPr>
-        <w:pStyle w:val="ListParagraph"/>
-        <w:numPr>
-          <w:ilvl w:val="0"/>
-          <w:numId w:val="18"/>
-        </w:numPr>
-        <w:rPr>
-          <w:sz w:val="28"/>
-          <w:szCs w:val="28"/>
-        </w:rPr>
-      </w:pPr>
-      <w:r>
-        <w:rPr>
-          <w:sz w:val="28"/>
-          <w:szCs w:val="28"/>
-        </w:rPr>
         <w:t xml:space="preserve">A feature that allows buyers to offer creators a price to buy </w:t>
       </w:r>
       <w:r>

</xml_diff>